<commit_message>
updated the Resume preview
</commit_message>
<xml_diff>
--- a/public/certificates/Sixtus_Aondoakaa_Resume.docx
+++ b/public/certificates/Sixtus_Aondoakaa_Resume.docx
@@ -12,12 +12,99 @@
     </w:p>
     <w:p>
       <w:r>
-        <w:t>📞 +2349022048105 | ✉️ contact@sixtusdev.net</w:t>
+        <w:t>Plot 39, Awolowo Road, Ikoyi, Lagos</w:t>
       </w:r>
     </w:p>
     <w:p>
       <w:r>
-        <w:t>🌐 www.sixtusdev.net | 🔗 linkedin.com/in/sixtusushrey</w:t>
+        <w:t xml:space="preserve">📞 +2349022048105 | ✉️ </w:t>
+      </w:r>
+      <w:r>
+        <w:rPr>
+          <w:color w:val="4F81BD" w:themeColor="accent1"/>
+          <w14:shadow w14:blurRad="38100" w14:dist="25400" w14:dir="5400000" w14:sx="100000" w14:sy="100000" w14:kx="0" w14:ky="0" w14:algn="ctr">
+            <w14:srgbClr w14:val="6E747A">
+              <w14:alpha w14:val="57000"/>
+            </w14:srgbClr>
+          </w14:shadow>
+          <w14:textOutline w14:w="0" w14:cap="flat" w14:cmpd="sng" w14:algn="ctr">
+            <w14:noFill/>
+            <w14:prstDash w14:val="solid"/>
+            <w14:round/>
+          </w14:textOutline>
+        </w:rPr>
+        <w:t>contact@sixtusdev.net</w:t>
+      </w:r>
+    </w:p>
+    <w:p>
+      <w:pPr>
+        <w:rPr>
+          <w14:reflection w14:blurRad="6350" w14:stA="53000" w14:stPos="0" w14:endA="300" w14:endPos="35500" w14:dist="0" w14:dir="5400000" w14:fadeDir="5400000" w14:sx="100000" w14:sy="-90000" w14:kx="0" w14:ky="0" w14:algn="bl"/>
+          <w14:textOutline w14:w="0" w14:cap="flat" w14:cmpd="sng" w14:algn="ctr">
+            <w14:noFill/>
+            <w14:prstDash w14:val="solid"/>
+            <w14:round/>
+          </w14:textOutline>
+          <w14:textFill>
+            <w14:gradFill>
+              <w14:gsLst>
+                <w14:gs w14:pos="0">
+                  <w14:schemeClr w14:val="accent5">
+                    <w14:lumMod w14:val="50000"/>
+                  </w14:schemeClr>
+                </w14:gs>
+                <w14:gs w14:pos="50000">
+                  <w14:schemeClr w14:val="accent5"/>
+                </w14:gs>
+                <w14:gs w14:pos="100000">
+                  <w14:schemeClr w14:val="accent5">
+                    <w14:lumMod w14:val="60000"/>
+                    <w14:lumOff w14:val="40000"/>
+                  </w14:schemeClr>
+                </w14:gs>
+              </w14:gsLst>
+              <w14:lin w14:ang="5400000" w14:scaled="0"/>
+            </w14:gradFill>
+          </w14:textFill>
+        </w:rPr>
+      </w:pPr>
+      <w:r>
+        <w:t xml:space="preserve">🌐 </w:t>
+      </w:r>
+      <w:r>
+        <w:rPr>
+          <w:color w:val="4F81BD" w:themeColor="accent1"/>
+          <w14:shadow w14:blurRad="38100" w14:dist="25400" w14:dir="5400000" w14:sx="100000" w14:sy="100000" w14:kx="0" w14:ky="0" w14:algn="ctr">
+            <w14:srgbClr w14:val="6E747A">
+              <w14:alpha w14:val="57000"/>
+            </w14:srgbClr>
+          </w14:shadow>
+          <w14:textOutline w14:w="0" w14:cap="flat" w14:cmpd="sng" w14:algn="ctr">
+            <w14:noFill/>
+            <w14:prstDash w14:val="solid"/>
+            <w14:round/>
+          </w14:textOutline>
+        </w:rPr>
+        <w:t xml:space="preserve">www.sixtusdev.net </w:t>
+      </w:r>
+      <w:r>
+        <w:t xml:space="preserve">| 🔗 </w:t>
+      </w:r>
+      <w:r>
+        <w:rPr>
+          <w:color w:val="4F81BD" w:themeColor="accent1"/>
+          <w14:shadow w14:blurRad="38100" w14:dist="25400" w14:dir="5400000" w14:sx="100000" w14:sy="100000" w14:kx="0" w14:ky="0" w14:algn="ctr">
+            <w14:srgbClr w14:val="6E747A">
+              <w14:alpha w14:val="57000"/>
+            </w14:srgbClr>
+          </w14:shadow>
+          <w14:textOutline w14:w="0" w14:cap="flat" w14:cmpd="sng" w14:algn="ctr">
+            <w14:noFill/>
+            <w14:prstDash w14:val="solid"/>
+            <w14:round/>
+          </w14:textOutline>
+        </w:rPr>
+        <w:t>linkedin.com/in/sixtusushrey</w:t>
       </w:r>
     </w:p>
     <w:p>
@@ -122,6 +209,7 @@
     </w:p>
     <w:p>
       <w:r>
+        <w:lastRenderedPageBreak/>
         <w:t>• Designed and developed software architectures and system components, including databases, user interfaces, and back-end services.</w:t>
       </w:r>
     </w:p>
@@ -132,7 +220,6 @@
     </w:p>
     <w:p>
       <w:r>
-        <w:lastRenderedPageBreak/>
         <w:t>• Optimized system performance by implementing best practices in software engineering.</w:t>
       </w:r>
     </w:p>
@@ -210,7 +297,13 @@
     </w:p>
     <w:p>
       <w:r>
-        <w:t>Advanced Diploma in Software Engineering (Sept 2023 - Sept 2024, Certified)</w:t>
+        <w:t xml:space="preserve">Advanced Diploma in Software Engineering (Sept 2023 - Sept 2024, </w:t>
+      </w:r>
+      <w:r>
+        <w:t xml:space="preserve">Graduated - </w:t>
+      </w:r>
+      <w:r>
+        <w:t>Certified)</w:t>
       </w:r>
     </w:p>
     <w:p>
@@ -234,7 +327,13 @@
     </w:p>
     <w:p>
       <w:r>
-        <w:t>Diploma in DevOps Engineering (March 2021 – March 2023, Certified)</w:t>
+        <w:t xml:space="preserve">Diploma in DevOps Engineering (March 2021 – March 2023, </w:t>
+      </w:r>
+      <w:r>
+        <w:t xml:space="preserve">Graduated - </w:t>
+      </w:r>
+      <w:r>
+        <w:t>Certified)</w:t>
       </w:r>
     </w:p>
     <w:p>
@@ -258,13 +357,94 @@
     </w:p>
     <w:p>
       <w:r>
-        <w:t>Diploma in Software Project Management (Jan 2019 – Jan 2021, Certified)</w:t>
+        <w:t xml:space="preserve">Diploma in Software Project Management (Jan 2019 – Jan 2021, </w:t>
+      </w:r>
+      <w:r>
+        <w:t xml:space="preserve">Graduated - </w:t>
+      </w:r>
+      <w:r>
+        <w:t>Certified)</w:t>
       </w:r>
     </w:p>
     <w:p>
       <w:r>
+        <w:lastRenderedPageBreak/>
         <w:t>Relevant Coursework: Agile Project Development, Software Development Life Cycle (SDLC), Risk Management, Scrum Methodology, Software Estimation Techniques, and IT Governance.</w:t>
       </w:r>
+    </w:p>
+    <w:p>
+      <w:pPr>
+        <w:pStyle w:val="Heading3"/>
+      </w:pPr>
+      <w:r>
+        <w:t xml:space="preserve">Chris the king College (C.K.C) </w:t>
+      </w:r>
+      <w:r>
+        <w:t xml:space="preserve">| </w:t>
+      </w:r>
+      <w:r>
+        <w:t>Benue state</w:t>
+      </w:r>
+      <w:r>
+        <w:t xml:space="preserve">, </w:t>
+      </w:r>
+      <w:r>
+        <w:t>Nigeria</w:t>
+      </w:r>
+    </w:p>
+    <w:p>
+      <w:r>
+        <w:t>Specialized in Sciences - Physics, Chemistry, Biology, Mathematics, and m</w:t>
+      </w:r>
+      <w:r>
+        <w:t>ore (2011 – 2016, Graduated - Certified)</w:t>
+      </w:r>
+    </w:p>
+    <w:p>
+      <w:pPr>
+        <w:pStyle w:val="Heading3"/>
+      </w:pPr>
+      <w:r>
+        <w:t>Unity Nursery &amp; Primary School</w:t>
+      </w:r>
+      <w:r>
+        <w:t xml:space="preserve"> | Benue state, Nigeria</w:t>
+      </w:r>
+    </w:p>
+    <w:p>
+      <w:pPr>
+        <w:rPr>
+          <w:lang w:val="en-NG"/>
+        </w:rPr>
+      </w:pPr>
+      <w:r>
+        <w:rPr>
+          <w:lang w:val="en-NG"/>
+        </w:rPr>
+        <w:t>Specialized in Sciences - Computer Science, Physical Health Education, , Quantitative Reasoning, Verbal Reasoning and more</w:t>
+      </w:r>
+      <w:r>
+        <w:t xml:space="preserve"> (20</w:t>
+      </w:r>
+      <w:r>
+        <w:t>00</w:t>
+      </w:r>
+      <w:r>
+        <w:t xml:space="preserve"> – 20</w:t>
+      </w:r>
+      <w:r>
+        <w:t>09</w:t>
+      </w:r>
+      <w:r>
+        <w:t>, Graduated - Certified)</w:t>
+      </w:r>
+    </w:p>
+    <w:p>
+      <w:pPr>
+        <w:rPr>
+          <w:lang w:val="en-NG"/>
+        </w:rPr>
+      </w:pPr>
     </w:p>
     <w:p>
       <w:pPr>
@@ -281,7 +461,6 @@
     </w:p>
     <w:p>
       <w:r>
-        <w:lastRenderedPageBreak/>
         <w:t>• AWS Certified Cloud Practitioner – Great Learning (2022)</w:t>
       </w:r>
     </w:p>
@@ -1145,7 +1324,6 @@
   <w:style w:type="character" w:default="1" w:styleId="DefaultParagraphFont">
     <w:name w:val="Default Paragraph Font"/>
     <w:uiPriority w:val="1"/>
-    <w:semiHidden/>
     <w:unhideWhenUsed/>
   </w:style>
   <w:style w:type="table" w:default="1" w:styleId="TableNormal">

</xml_diff>

<commit_message>
updated my CV and cover letter
</commit_message>
<xml_diff>
--- a/public/certificates/Sixtus_Aondoakaa_Resume.docx
+++ b/public/certificates/Sixtus_Aondoakaa_Resume.docx
@@ -104,8 +104,26 @@
             <w14:round/>
           </w14:textOutline>
         </w:rPr>
-        <w:t>linkedin.com/in/sixtusushrey</w:t>
+        <w:t>linkedin.com/in/</w:t>
       </w:r>
+      <w:proofErr w:type="spellStart"/>
+      <w:r>
+        <w:rPr>
+          <w:color w:val="4F81BD" w:themeColor="accent1"/>
+          <w14:shadow w14:blurRad="38100" w14:dist="25400" w14:dir="5400000" w14:sx="100000" w14:sy="100000" w14:kx="0" w14:ky="0" w14:algn="ctr">
+            <w14:srgbClr w14:val="6E747A">
+              <w14:alpha w14:val="57000"/>
+            </w14:srgbClr>
+          </w14:shadow>
+          <w14:textOutline w14:w="0" w14:cap="flat" w14:cmpd="sng" w14:algn="ctr">
+            <w14:noFill/>
+            <w14:prstDash w14:val="solid"/>
+            <w14:round/>
+          </w14:textOutline>
+        </w:rPr>
+        <w:t>sixtusushrey</w:t>
+      </w:r>
+      <w:proofErr w:type="spellEnd"/>
     </w:p>
     <w:p>
       <w:pPr>
@@ -117,88 +135,7 @@
     </w:p>
     <w:p>
       <w:r>
-        <w:t xml:space="preserve">Innovative and detail-oriented Software Engineer with </w:t>
-      </w:r>
-      <w:r>
-        <w:t xml:space="preserve">a </w:t>
-      </w:r>
-      <w:r>
-        <w:t>solid</w:t>
-      </w:r>
-      <w:r>
-        <w:t xml:space="preserve"> knowledge </w:t>
-      </w:r>
-      <w:r>
-        <w:t>of</w:t>
-      </w:r>
-      <w:r>
-        <w:t xml:space="preserve"> f</w:t>
-      </w:r>
-      <w:r>
-        <w:t xml:space="preserve">rontend </w:t>
-      </w:r>
-      <w:r>
-        <w:t>technologies</w:t>
-      </w:r>
-      <w:r>
-        <w:t>,</w:t>
-      </w:r>
-      <w:r>
-        <w:t xml:space="preserve"> </w:t>
-      </w:r>
-      <w:r>
-        <w:t>UI/UX</w:t>
-      </w:r>
-      <w:r>
-        <w:t xml:space="preserve"> and a</w:t>
-      </w:r>
-      <w:r>
-        <w:t xml:space="preserve"> good</w:t>
-      </w:r>
-      <w:r>
-        <w:t xml:space="preserve"> knowledge </w:t>
-      </w:r>
-      <w:r>
-        <w:t>of</w:t>
-      </w:r>
-      <w:r>
-        <w:t xml:space="preserve"> backend </w:t>
-      </w:r>
-      <w:r>
-        <w:t>technologies</w:t>
-      </w:r>
-      <w:r>
-        <w:t xml:space="preserve">. Proficient in modern technologies including React.js, Next.js, Angular, </w:t>
-      </w:r>
-      <w:r>
-        <w:t xml:space="preserve">Vue.js, </w:t>
-      </w:r>
-      <w:r>
-        <w:t>Java</w:t>
-      </w:r>
-      <w:r>
-        <w:t xml:space="preserve"> – using Spring Boot</w:t>
-      </w:r>
-      <w:r>
-        <w:t xml:space="preserve">, </w:t>
-      </w:r>
-      <w:r>
-        <w:t xml:space="preserve">Sanity, Sentry, Clerk, Appwrite, </w:t>
-      </w:r>
-      <w:r>
-        <w:t xml:space="preserve">Python, AWS, </w:t>
-      </w:r>
-      <w:r>
-        <w:t xml:space="preserve">PostgreSQL, MySQL, </w:t>
-      </w:r>
-      <w:r>
-        <w:t xml:space="preserve">Kubernetes, </w:t>
-      </w:r>
-      <w:r>
-        <w:t xml:space="preserve">tawkto </w:t>
-      </w:r>
-      <w:r>
-        <w:t>and more. Adept at leading projects, optimizing performance, and implementing scalable software solutions. Passionate about mentoring and educating the next generation of developers.</w:t>
+        <w:t>Innovative and detail-oriented Software Engineer with extensive experience in full-stack development, system design, and DevOps. Proficient in modern technologies including React.js, Next.js, Angular, Java, Python, Spring Boot, AWS, Kubernetes, PostgreSQL, MySQL, and more. Adept at leading projects, optimizing performance, and implementing scalable software solutions. Passionate about mentoring and educating the next generation of developers.</w:t>
       </w:r>
     </w:p>
     <w:p>
@@ -214,23 +151,11 @@
         <w:pStyle w:val="ListParagraph"/>
         <w:numPr>
           <w:ilvl w:val="0"/>
-          <w:numId w:val="13"/>
+          <w:numId w:val="19"/>
         </w:numPr>
       </w:pPr>
       <w:r>
-        <w:t xml:space="preserve">Frontend: React.js, Next.js, Angular, Vue.js, JavaScript, </w:t>
-      </w:r>
-      <w:r>
-        <w:t xml:space="preserve">TypeScript, HTML &amp; CSS, Flowbite, Shadcn, </w:t>
-      </w:r>
-      <w:r>
-        <w:t xml:space="preserve">Boostrap, </w:t>
-      </w:r>
-      <w:r>
-        <w:t xml:space="preserve">Aceternity UI, framer-motion, Material UI, </w:t>
-      </w:r>
-      <w:r>
-        <w:t>Tailwind CSS</w:t>
+        <w:t>Frontend: React.js, Next.js, Angular, Vue.js, JavaScript, TypeScript, Tailwind CSS</w:t>
       </w:r>
     </w:p>
     <w:p>
@@ -238,23 +163,17 @@
         <w:pStyle w:val="ListParagraph"/>
         <w:numPr>
           <w:ilvl w:val="0"/>
-          <w:numId w:val="13"/>
+          <w:numId w:val="19"/>
         </w:numPr>
       </w:pPr>
       <w:r>
-        <w:t>Backend: Java</w:t>
+        <w:t xml:space="preserve">Backend: Java, Spring Boot, </w:t>
       </w:r>
       <w:r>
-        <w:t xml:space="preserve"> – using </w:t>
+        <w:t xml:space="preserve">Python, PHP, </w:t>
       </w:r>
       <w:r>
-        <w:t xml:space="preserve">Spring Boot, </w:t>
-      </w:r>
-      <w:r>
-        <w:t>Python, PHP, Node.js, Express.js</w:t>
-      </w:r>
-      <w:r>
-        <w:t>, Sanity</w:t>
+        <w:t>Node.js, PostgreSQL, MySQL</w:t>
       </w:r>
     </w:p>
     <w:p>
@@ -262,7 +181,7 @@
         <w:pStyle w:val="ListParagraph"/>
         <w:numPr>
           <w:ilvl w:val="0"/>
-          <w:numId w:val="13"/>
+          <w:numId w:val="19"/>
         </w:numPr>
       </w:pPr>
       <w:r>
@@ -274,44 +193,29 @@
         <w:pStyle w:val="ListParagraph"/>
         <w:numPr>
           <w:ilvl w:val="0"/>
-          <w:numId w:val="13"/>
+          <w:numId w:val="19"/>
         </w:numPr>
       </w:pPr>
       <w:r>
-        <w:t>Database</w:t>
+        <w:t>Database &amp; Tools: SQL, MongoDB, Git, Agile Development</w:t>
+      </w:r>
+    </w:p>
+    <w:p>
+      <w:pPr>
+        <w:pStyle w:val="ListParagraph"/>
+        <w:numPr>
+          <w:ilvl w:val="0"/>
+          <w:numId w:val="19"/>
+        </w:numPr>
+      </w:pPr>
+      <w:r>
+        <w:t xml:space="preserve">Operating Systems: </w:t>
       </w:r>
       <w:r>
-        <w:t>, APIs</w:t>
+        <w:t>MacOS</w:t>
       </w:r>
       <w:r>
-        <w:t xml:space="preserve"> &amp; Tools: </w:t>
-      </w:r>
-      <w:r>
-        <w:t xml:space="preserve">firebase, </w:t>
-      </w:r>
-      <w:r>
-        <w:t>PostgreSQL, MySQL</w:t>
-      </w:r>
-      <w:r>
-        <w:t xml:space="preserve">, </w:t>
-      </w:r>
-      <w:r>
-        <w:t xml:space="preserve">WebSocket, JWT, JSON, NPM, </w:t>
-      </w:r>
-      <w:r>
-        <w:t xml:space="preserve">Sentry, tawkto, </w:t>
-      </w:r>
-      <w:r>
-        <w:t xml:space="preserve">Appwrite, Clerk, </w:t>
-      </w:r>
-      <w:r>
-        <w:t xml:space="preserve">Git, </w:t>
-      </w:r>
-      <w:r>
-        <w:t>GitHub, Git Bash, Insomnia, Postman</w:t>
-      </w:r>
-      <w:r>
-        <w:t xml:space="preserve"> and more.</w:t>
+        <w:t>, Windows</w:t>
       </w:r>
     </w:p>
     <w:p>
@@ -332,6 +236,27 @@
     </w:p>
     <w:p>
       <w:r>
+        <w:rPr>
+          <mc:AlternateContent>
+            <mc:Choice Requires="w16se"/>
+            <mc:Fallback>
+              <w:rFonts w:ascii="Segoe UI Emoji" w:eastAsia="Segoe UI Emoji" w:hAnsi="Segoe UI Emoji" w:cs="Segoe UI Emoji"/>
+            </mc:Fallback>
+          </mc:AlternateContent>
+        </w:rPr>
+        <mc:AlternateContent>
+          <mc:Choice Requires="w16se">
+            <w16se:symEx w16se:font="Segoe UI Emoji" w16se:char="1F4C5"/>
+          </mc:Choice>
+          <mc:Fallback>
+            <w:t>📅</w:t>
+          </mc:Fallback>
+        </mc:AlternateContent>
+      </w:r>
+      <w:r>
+        <w:t xml:space="preserve"> </w:t>
+      </w:r>
+      <w:r>
         <w:t>October 2024 – Present</w:t>
       </w:r>
     </w:p>
@@ -340,20 +265,11 @@
         <w:pStyle w:val="ListParagraph"/>
         <w:numPr>
           <w:ilvl w:val="0"/>
-          <w:numId w:val="14"/>
+          <w:numId w:val="18"/>
         </w:numPr>
       </w:pPr>
       <w:r>
-        <w:t xml:space="preserve">Educate and mentor aspiring software engineers </w:t>
-      </w:r>
-      <w:r>
-        <w:t xml:space="preserve">and tech enthusiasts </w:t>
-      </w:r>
-      <w:r>
-        <w:t>in modern development tools and practices</w:t>
-      </w:r>
-      <w:r>
-        <w:t xml:space="preserve"> – building practical software projects.</w:t>
+        <w:t>Creating educational content on software development and programming, with a focus on web development, front-end and back-end technologies, and best practices. Developing tutorials, courses, and live streams to help learners build practical skills and advance their careers. Covering a wide range of topics, including JavaScript, React, Node.js, TypeScript, and more. Engaging with the community through live Q&amp;A sessions, code reviews, and collaboration on open-source projects.</w:t>
       </w:r>
     </w:p>
     <w:p>
@@ -361,13 +277,99 @@
         <w:pStyle w:val="Heading3"/>
       </w:pPr>
       <w:r>
-        <w:t xml:space="preserve">Software </w:t>
+        <w:t xml:space="preserve">Software Engineer | </w:t>
       </w:r>
       <w:r>
-        <w:t>Engineer</w:t>
+        <w:t>Self-employe</w:t>
       </w:r>
       <w:r>
-        <w:t xml:space="preserve"> | </w:t>
+        <w:t>d</w:t>
+      </w:r>
+    </w:p>
+    <w:p>
+      <w:r>
+        <w:rPr>
+          <mc:AlternateContent>
+            <mc:Choice Requires="w16se"/>
+            <mc:Fallback>
+              <w:rFonts w:ascii="Segoe UI Emoji" w:eastAsia="Segoe UI Emoji" w:hAnsi="Segoe UI Emoji" w:cs="Segoe UI Emoji"/>
+            </mc:Fallback>
+          </mc:AlternateContent>
+        </w:rPr>
+        <mc:AlternateContent>
+          <mc:Choice Requires="w16se">
+            <w16se:symEx w16se:font="Segoe UI Emoji" w16se:char="1F4C5"/>
+          </mc:Choice>
+          <mc:Fallback>
+            <w:t>📅</w:t>
+          </mc:Fallback>
+        </mc:AlternateContent>
+      </w:r>
+      <w:r>
+        <w:t xml:space="preserve"> </w:t>
+      </w:r>
+      <w:r>
+        <w:t>March 2023 – November 2024</w:t>
+      </w:r>
+    </w:p>
+    <w:p>
+      <w:pPr>
+        <w:pStyle w:val="ListParagraph"/>
+        <w:numPr>
+          <w:ilvl w:val="0"/>
+          <w:numId w:val="17"/>
+        </w:numPr>
+      </w:pPr>
+      <w:r>
+        <w:t>Designed and developed software architectures and system components, including databases, user interfaces, and back-end services.</w:t>
+      </w:r>
+    </w:p>
+    <w:p>
+      <w:pPr>
+        <w:pStyle w:val="ListParagraph"/>
+        <w:numPr>
+          <w:ilvl w:val="0"/>
+          <w:numId w:val="17"/>
+        </w:numPr>
+      </w:pPr>
+      <w:r>
+        <w:t>Develop custom, scalable and modern software web applications for clients both local and international that serves their business and personal purposes.</w:t>
+      </w:r>
+    </w:p>
+    <w:p>
+      <w:pPr>
+        <w:pStyle w:val="ListParagraph"/>
+        <w:numPr>
+          <w:ilvl w:val="0"/>
+          <w:numId w:val="17"/>
+        </w:numPr>
+      </w:pPr>
+      <w:r>
+        <w:t>Created prototypes to validate technical feasibility and explore new ideas.</w:t>
+      </w:r>
+    </w:p>
+    <w:p>
+      <w:pPr>
+        <w:pStyle w:val="ListParagraph"/>
+        <w:numPr>
+          <w:ilvl w:val="0"/>
+          <w:numId w:val="17"/>
+        </w:numPr>
+      </w:pPr>
+      <w:r>
+        <w:lastRenderedPageBreak/>
+        <w:t>Optimized system performance by implementing best practices in software engineering.</w:t>
+      </w:r>
+    </w:p>
+    <w:p>
+      <w:pPr>
+        <w:pStyle w:val="Heading3"/>
+      </w:pPr>
+      <w:r>
+        <w:t>Web</w:t>
+      </w:r>
+      <w:r>
+        <w:t xml:space="preserve"> Developer | </w:t>
       </w:r>
       <w:r>
         <w:t>Self-employed</w:t>
@@ -375,44 +377,37 @@
     </w:p>
     <w:p>
       <w:r>
-        <w:t>Jan 2020 – Present</w:t>
-      </w:r>
-    </w:p>
-    <w:p>
-      <w:pPr>
-        <w:pStyle w:val="ListParagraph"/>
-        <w:numPr>
-          <w:ilvl w:val="0"/>
-          <w:numId w:val="10"/>
-        </w:numPr>
-      </w:pPr>
-      <w:r>
-        <w:t>Develop custom, scalable and modern software web applications for clients both local and internation that serves their business and personal purposes.</w:t>
-      </w:r>
-    </w:p>
-    <w:p>
-      <w:pPr>
-        <w:pStyle w:val="Heading2"/>
-      </w:pPr>
-      <w:r>
-        <w:t>EDUCATION</w:t>
-      </w:r>
-      <w:r>
-        <w:t>AL BACKGROUND</w:t>
-      </w:r>
-    </w:p>
-    <w:p>
-      <w:pPr>
-        <w:pStyle w:val="Heading3"/>
-      </w:pPr>
-      <w:r>
-        <w:t>AltSchool Africa |</w:t>
+        <w:rPr>
+          <mc:AlternateContent>
+            <mc:Choice Requires="w16se"/>
+            <mc:Fallback>
+              <w:rFonts w:ascii="Segoe UI Emoji" w:eastAsia="Segoe UI Emoji" w:hAnsi="Segoe UI Emoji" w:cs="Segoe UI Emoji"/>
+            </mc:Fallback>
+          </mc:AlternateContent>
+        </w:rPr>
+        <mc:AlternateContent>
+          <mc:Choice Requires="w16se">
+            <w16se:symEx w16se:font="Segoe UI Emoji" w16se:char="1F4C5"/>
+          </mc:Choice>
+          <mc:Fallback>
+            <w:t>📅</w:t>
+          </mc:Fallback>
+        </mc:AlternateContent>
       </w:r>
       <w:r>
         <w:t xml:space="preserve"> </w:t>
       </w:r>
       <w:r>
-        <w:t>Lagos, Nigeria</w:t>
+        <w:t>March</w:t>
+      </w:r>
+      <w:r>
+        <w:t xml:space="preserve"> 2020 – </w:t>
+      </w:r>
+      <w:r>
+        <w:t>Nov</w:t>
+      </w:r>
+      <w:r>
+        <w:t xml:space="preserve"> 2023</w:t>
       </w:r>
     </w:p>
     <w:p>
@@ -420,7 +415,171 @@
         <w:pStyle w:val="ListParagraph"/>
         <w:numPr>
           <w:ilvl w:val="0"/>
-          <w:numId w:val="10"/>
+          <w:numId w:val="16"/>
+        </w:numPr>
+      </w:pPr>
+      <w:r>
+        <w:t>Designed and built full-stack solutions using modern frameworks like React, Next.js, and Spring Boot. Developed RESTful APIs, integrated third-party services like Stripe and AWS, and optimized applications for performance and security. Provided post-deployment support and technical consultation to ensure long-term client satisfaction.</w:t>
+      </w:r>
+    </w:p>
+    <w:p>
+      <w:pPr>
+        <w:pStyle w:val="Heading3"/>
+      </w:pPr>
+      <w:r>
+        <w:t xml:space="preserve">Store Cashier </w:t>
+      </w:r>
+      <w:r>
+        <w:t xml:space="preserve">| </w:t>
+      </w:r>
+      <w:r>
+        <w:t>Drinks.ng</w:t>
+      </w:r>
+    </w:p>
+    <w:p>
+      <w:r>
+        <w:rPr>
+          <mc:AlternateContent>
+            <mc:Choice Requires="w16se"/>
+            <mc:Fallback>
+              <w:rFonts w:ascii="Segoe UI Emoji" w:eastAsia="Segoe UI Emoji" w:hAnsi="Segoe UI Emoji" w:cs="Segoe UI Emoji"/>
+            </mc:Fallback>
+          </mc:AlternateContent>
+        </w:rPr>
+        <mc:AlternateContent>
+          <mc:Choice Requires="w16se">
+            <w16se:symEx w16se:font="Segoe UI Emoji" w16se:char="1F4C5"/>
+          </mc:Choice>
+          <mc:Fallback>
+            <w:t>📅</w:t>
+          </mc:Fallback>
+        </mc:AlternateContent>
+      </w:r>
+      <w:r>
+        <w:t xml:space="preserve"> </w:t>
+      </w:r>
+      <w:r>
+        <w:t>April</w:t>
+      </w:r>
+      <w:r>
+        <w:t xml:space="preserve"> 202</w:t>
+      </w:r>
+      <w:r>
+        <w:t>3</w:t>
+      </w:r>
+      <w:r>
+        <w:t xml:space="preserve"> – </w:t>
+      </w:r>
+      <w:r>
+        <w:t>Ju</w:t>
+      </w:r>
+      <w:r>
+        <w:t>ne</w:t>
+      </w:r>
+      <w:r>
+        <w:t xml:space="preserve"> 202</w:t>
+      </w:r>
+      <w:r>
+        <w:t>4</w:t>
+      </w:r>
+    </w:p>
+    <w:p>
+      <w:pPr>
+        <w:pStyle w:val="ListParagraph"/>
+        <w:numPr>
+          <w:ilvl w:val="0"/>
+          <w:numId w:val="15"/>
+        </w:numPr>
+      </w:pPr>
+      <w:r>
+        <w:t>Designed and built full-stack solutions using modern frameworks like React, Next.js, and Spring Boot. Developed RESTful APIs, integrated third-party services like Stripe and AWS, and optimized applications for performance and security. Provided post-deployment support and technical consultation to ensure long-term client satisfaction.</w:t>
+      </w:r>
+    </w:p>
+    <w:p>
+      <w:pPr>
+        <w:pStyle w:val="Heading3"/>
+      </w:pPr>
+      <w:r>
+        <w:t>Administrative Assistant</w:t>
+      </w:r>
+      <w:r>
+        <w:t xml:space="preserve"> | </w:t>
+      </w:r>
+      <w:proofErr w:type="spellStart"/>
+      <w:r>
+        <w:t>Kropmann</w:t>
+      </w:r>
+      <w:proofErr w:type="spellEnd"/>
+      <w:r>
+        <w:t xml:space="preserve"> Communications Limited</w:t>
+      </w:r>
+    </w:p>
+    <w:p>
+      <w:r>
+        <w:rPr>
+          <w:rFonts w:ascii="Segoe UI Emoji" w:eastAsia="Segoe UI Emoji" w:hAnsi="Segoe UI Emoji" w:cs="Segoe UI Emoji"/>
+        </w:rPr>
+        <w:t>📅</w:t>
+      </w:r>
+      <w:r>
+        <w:t xml:space="preserve"> </w:t>
+      </w:r>
+      <w:r>
+        <w:t>Jan</w:t>
+      </w:r>
+      <w:r>
+        <w:t xml:space="preserve"> 20</w:t>
+      </w:r>
+      <w:r>
+        <w:t>19</w:t>
+      </w:r>
+      <w:r>
+        <w:t xml:space="preserve"> – </w:t>
+      </w:r>
+      <w:r>
+        <w:t>March</w:t>
+      </w:r>
+      <w:r>
+        <w:t xml:space="preserve"> 202</w:t>
+      </w:r>
+      <w:r>
+        <w:t>3</w:t>
+      </w:r>
+    </w:p>
+    <w:p>
+      <w:pPr>
+        <w:pStyle w:val="ListParagraph"/>
+        <w:numPr>
+          <w:ilvl w:val="0"/>
+          <w:numId w:val="15"/>
+        </w:numPr>
+      </w:pPr>
+      <w:r>
+        <w:t>Coordinated office operations, scheduled meetings, handled correspondence, and managed document filing systems. Assisted in office administration, ensured smooth workflow, and utilized productivity tools to enhance operational efficiency</w:t>
+      </w:r>
+    </w:p>
+    <w:p>
+      <w:pPr>
+        <w:pStyle w:val="Heading2"/>
+      </w:pPr>
+      <w:r>
+        <w:t>EDUCATION</w:t>
+      </w:r>
+    </w:p>
+    <w:p>
+      <w:pPr>
+        <w:pStyle w:val="Heading3"/>
+      </w:pPr>
+      <w:r>
+        <w:t>AltSchool Africa | Lagos, Nigeria</w:t>
+      </w:r>
+    </w:p>
+    <w:p>
+      <w:pPr>
+        <w:pStyle w:val="ListParagraph"/>
+        <w:numPr>
+          <w:ilvl w:val="0"/>
+          <w:numId w:val="11"/>
         </w:numPr>
       </w:pPr>
       <w:r>
@@ -438,11 +597,10 @@
         <w:pStyle w:val="ListParagraph"/>
         <w:numPr>
           <w:ilvl w:val="0"/>
-          <w:numId w:val="16"/>
+          <w:numId w:val="12"/>
         </w:numPr>
       </w:pPr>
       <w:r>
-        <w:lastRenderedPageBreak/>
         <w:t>Relevant Coursework: Data Structures &amp; Algorithms, Operating Systems, Artificial Intelligence, Agile Development, Cloud Computing, Software Security, and Web Development.</w:t>
       </w:r>
     </w:p>
@@ -465,7 +623,7 @@
         <w:pStyle w:val="ListParagraph"/>
         <w:numPr>
           <w:ilvl w:val="0"/>
-          <w:numId w:val="10"/>
+          <w:numId w:val="11"/>
         </w:numPr>
       </w:pPr>
       <w:r>
@@ -483,11 +641,27 @@
         <w:pStyle w:val="ListParagraph"/>
         <w:numPr>
           <w:ilvl w:val="0"/>
-          <w:numId w:val="16"/>
+          <w:numId w:val="12"/>
         </w:numPr>
       </w:pPr>
       <w:r>
-        <w:t>Relevant Coursework: Docker, Kubernetes, Google Cloud Platform, Agile Project Management, CI/CD Pipelines, Microservices, Infrastructure as Code (IaC), and DevSecOps.</w:t>
+        <w:t>Relevant Coursework: Docker, Kubernetes, Google Cloud Platform, Agile Project Management, CI/CD Pipelines, Microservices, Infrastructure as Code (</w:t>
+      </w:r>
+      <w:proofErr w:type="spellStart"/>
+      <w:r>
+        <w:t>IaC</w:t>
+      </w:r>
+      <w:proofErr w:type="spellEnd"/>
+      <w:r>
+        <w:t xml:space="preserve">), and </w:t>
+      </w:r>
+      <w:proofErr w:type="spellStart"/>
+      <w:r>
+        <w:t>DevSecOps</w:t>
+      </w:r>
+      <w:proofErr w:type="spellEnd"/>
+      <w:r>
+        <w:t>.</w:t>
       </w:r>
     </w:p>
     <w:p>
@@ -512,7 +686,7 @@
         <w:pStyle w:val="ListParagraph"/>
         <w:numPr>
           <w:ilvl w:val="0"/>
-          <w:numId w:val="10"/>
+          <w:numId w:val="11"/>
         </w:numPr>
       </w:pPr>
       <w:r>
@@ -530,10 +704,11 @@
         <w:pStyle w:val="ListParagraph"/>
         <w:numPr>
           <w:ilvl w:val="0"/>
-          <w:numId w:val="16"/>
+          <w:numId w:val="12"/>
         </w:numPr>
       </w:pPr>
       <w:r>
+        <w:lastRenderedPageBreak/>
         <w:t>Relevant Coursework: Agile Project Development, Software Development Life Cycle (SDLC), Risk Management, Scrum Methodology, Software Estimation Techniques, and IT Governance.</w:t>
       </w:r>
     </w:p>
@@ -556,7 +731,7 @@
         <w:pStyle w:val="ListParagraph"/>
         <w:numPr>
           <w:ilvl w:val="0"/>
-          <w:numId w:val="10"/>
+          <w:numId w:val="11"/>
         </w:numPr>
       </w:pPr>
       <w:r>
@@ -579,7 +754,7 @@
         <w:pStyle w:val="ListParagraph"/>
         <w:numPr>
           <w:ilvl w:val="0"/>
-          <w:numId w:val="10"/>
+          <w:numId w:val="11"/>
         </w:numPr>
         <w:rPr>
           <w:lang w:val="en-NG"/>
@@ -589,7 +764,21 @@
         <w:rPr>
           <w:lang w:val="en-NG"/>
         </w:rPr>
-        <w:t>Specialized in Sciences - Computer Science, Physical Health Education, Quantitative Reasoning, Verbal Reasoning and more</w:t>
+        <w:t>Specialized in Sciences - Computer Science, Physical Health Education</w:t>
+      </w:r>
+      <w:proofErr w:type="gramStart"/>
+      <w:r>
+        <w:rPr>
+          <w:lang w:val="en-NG"/>
+        </w:rPr>
+        <w:t>, ,</w:t>
+      </w:r>
+      <w:proofErr w:type="gramEnd"/>
+      <w:r>
+        <w:rPr>
+          <w:lang w:val="en-NG"/>
+        </w:rPr>
+        <w:t xml:space="preserve"> Quantitative Reasoning, Verbal Reasoning and more</w:t>
       </w:r>
       <w:r>
         <w:t xml:space="preserve"> (2000 – 2009, Graduated - Certified)</w:t>
@@ -615,11 +804,19 @@
         <w:pStyle w:val="ListParagraph"/>
         <w:numPr>
           <w:ilvl w:val="0"/>
-          <w:numId w:val="10"/>
+          <w:numId w:val="11"/>
         </w:numPr>
       </w:pPr>
       <w:r>
-        <w:t>Web Developer – FreeCodeCamp (2022)</w:t>
+        <w:t xml:space="preserve">Web Developer – </w:t>
+      </w:r>
+      <w:proofErr w:type="spellStart"/>
+      <w:r>
+        <w:t>FreeCodeCamp</w:t>
+      </w:r>
+      <w:proofErr w:type="spellEnd"/>
+      <w:r>
+        <w:t xml:space="preserve"> (2022)</w:t>
       </w:r>
     </w:p>
     <w:p>
@@ -627,7 +824,7 @@
         <w:pStyle w:val="ListParagraph"/>
         <w:numPr>
           <w:ilvl w:val="0"/>
-          <w:numId w:val="10"/>
+          <w:numId w:val="11"/>
         </w:numPr>
       </w:pPr>
       <w:r>
@@ -639,11 +836,11 @@
         <w:pStyle w:val="ListParagraph"/>
         <w:numPr>
           <w:ilvl w:val="0"/>
-          <w:numId w:val="10"/>
+          <w:numId w:val="11"/>
         </w:numPr>
       </w:pPr>
       <w:r>
-        <w:t xml:space="preserve"> IT Management (Software &amp; Databases) – Alison Institute </w:t>
+        <w:t xml:space="preserve">IT Management (Software &amp; Databases) – Alison Institute </w:t>
       </w:r>
       <w:r>
         <w:t xml:space="preserve">of Technology </w:t>
@@ -654,6 +851,30 @@
     </w:p>
     <w:p>
       <w:pPr>
+        <w:pStyle w:val="ListParagraph"/>
+        <w:numPr>
+          <w:ilvl w:val="0"/>
+          <w:numId w:val="11"/>
+        </w:numPr>
+      </w:pPr>
+      <w:r>
+        <w:t>Certified Kubernetes Administrator (CKA) – Linux Foundation (2023)</w:t>
+      </w:r>
+    </w:p>
+    <w:p>
+      <w:pPr>
+        <w:pStyle w:val="ListParagraph"/>
+        <w:numPr>
+          <w:ilvl w:val="0"/>
+          <w:numId w:val="11"/>
+        </w:numPr>
+      </w:pPr>
+      <w:r>
+        <w:t>Google Cloud Certified Associate Cloud Engineer (2023)</w:t>
+      </w:r>
+    </w:p>
+    <w:p>
+      <w:pPr>
         <w:pStyle w:val="Heading2"/>
       </w:pPr>
       <w:r>
@@ -665,24 +886,125 @@
         <w:pStyle w:val="ListParagraph"/>
         <w:numPr>
           <w:ilvl w:val="0"/>
-          <w:numId w:val="11"/>
+          <w:numId w:val="13"/>
         </w:numPr>
       </w:pPr>
       <w:r>
-        <w:t xml:space="preserve">Hobbies: Reading &amp; Research, </w:t>
+        <w:t>Hobbies: Reading &amp; Research, Coding Challenges, Sports, Social Engagement, Singing</w:t>
+      </w:r>
+    </w:p>
+    <w:p>
+      <w:pPr>
+        <w:pStyle w:val="Heading2"/>
+      </w:pPr>
+      <w:r>
+        <w:t>References</w:t>
+      </w:r>
+    </w:p>
+    <w:p>
+      <w:pPr>
+        <w:pStyle w:val="ListParagraph"/>
+        <w:numPr>
+          <w:ilvl w:val="0"/>
+          <w:numId w:val="20"/>
+        </w:numPr>
+      </w:pPr>
+      <w:r>
+        <w:rPr>
+          <w:b/>
+          <w:bCs/>
+        </w:rPr>
+        <w:t xml:space="preserve">Frank Ignatius </w:t>
+      </w:r>
+      <w:proofErr w:type="spellStart"/>
+      <w:r>
+        <w:rPr>
+          <w:b/>
+          <w:bCs/>
+        </w:rPr>
+        <w:t>Kpile</w:t>
+      </w:r>
+      <w:proofErr w:type="spellEnd"/>
+      <w:r>
+        <w:t xml:space="preserve"> </w:t>
       </w:r>
       <w:r>
-        <w:t xml:space="preserve">Solving </w:t>
+        <w:t>| Cash Clerk at Pick ‘n’ Pay, Lagos</w:t>
       </w:r>
+    </w:p>
+    <w:p>
+      <w:pPr>
+        <w:pStyle w:val="ListParagraph"/>
+        <w:numPr>
+          <w:ilvl w:val="0"/>
+          <w:numId w:val="13"/>
+        </w:numPr>
+        <w:spacing w:line="240" w:lineRule="auto"/>
+      </w:pPr>
       <w:r>
-        <w:t xml:space="preserve">Coding Challenges, </w:t>
+        <w:t>+234 911 732 6233</w:t>
       </w:r>
+    </w:p>
+    <w:p>
+      <w:pPr>
+        <w:pStyle w:val="ListParagraph"/>
+        <w:spacing w:line="240" w:lineRule="auto"/>
+      </w:pPr>
+    </w:p>
+    <w:p>
+      <w:pPr>
+        <w:pStyle w:val="ListParagraph"/>
+        <w:numPr>
+          <w:ilvl w:val="0"/>
+          <w:numId w:val="20"/>
+        </w:numPr>
+        <w:spacing w:line="240" w:lineRule="auto"/>
+      </w:pPr>
       <w:r>
-        <w:t xml:space="preserve">attending tech events, </w:t>
+        <w:rPr>
+          <w:b/>
+          <w:bCs/>
+        </w:rPr>
+        <w:t xml:space="preserve">Christopher </w:t>
       </w:r>
+      <w:proofErr w:type="spellStart"/>
       <w:r>
-        <w:t>Sports, Social Engagement, Singing</w:t>
+        <w:rPr>
+          <w:b/>
+          <w:bCs/>
+        </w:rPr>
+        <w:t>Kpile</w:t>
       </w:r>
+      <w:proofErr w:type="spellEnd"/>
+      <w:r>
+        <w:t xml:space="preserve"> | Facility Manager | </w:t>
+      </w:r>
+      <w:proofErr w:type="spellStart"/>
+      <w:r>
+        <w:t>Onumbe</w:t>
+      </w:r>
+      <w:proofErr w:type="spellEnd"/>
+      <w:r>
+        <w:t xml:space="preserve"> Solomon’s Properties Limited</w:t>
+      </w:r>
+    </w:p>
+    <w:p>
+      <w:pPr>
+        <w:pStyle w:val="ListParagraph"/>
+        <w:numPr>
+          <w:ilvl w:val="0"/>
+          <w:numId w:val="13"/>
+        </w:numPr>
+        <w:spacing w:line="240" w:lineRule="auto"/>
+      </w:pPr>
+      <w:r>
+        <w:t>+234 905 118 9129</w:t>
+      </w:r>
+    </w:p>
+    <w:p>
+      <w:pPr>
+        <w:spacing w:line="240" w:lineRule="auto"/>
+      </w:pPr>
     </w:p>
     <w:p/>
     <w:sectPr>
@@ -701,7 +1023,7 @@
     <mc:AlternateContent>
       <mc:Choice Requires="v">
         <w:pict>
-          <v:shapetype w14:anchorId="41B56770" id="_x0000_t75" coordsize="21600,21600" o:spt="75" o:preferrelative="t" path="m@4@5l@4@11@9@11@9@5xe" filled="f" stroked="f">
+          <v:shapetype w14:anchorId="494A83DB" id="_x0000_t75" coordsize="21600,21600" o:spt="75" o:preferrelative="t" path="m@4@5l@4@11@9@11@9@5xe" filled="f" stroked="f">
             <v:stroke joinstyle="miter"/>
             <v:formulas>
               <v:f eqn="if lineDrawn pixelLineWidth 0"/>
@@ -721,16 +1043,16 @@
             <o:lock v:ext="edit" aspectratio="t"/>
           </v:shapetype>
           <v:shape id="Picture 1" o:spid="_x0000_i1025" type="#_x0000_t75" style="width:11.25pt;height:11.25pt;visibility:visible;mso-wrap-style:square">
-            <v:imagedata r:id="rId1" o:title="mso5C01"/>
+            <v:imagedata r:id="rId1" o:title="msoB144"/>
           </v:shape>
         </w:pict>
       </mc:Choice>
       <mc:Fallback>
         <w:drawing>
-          <wp:inline distT="0" distB="0" distL="0" distR="0" wp14:anchorId="38C12076" wp14:editId="64072DCD">
+          <wp:inline distT="0" distB="0" distL="0" distR="0" wp14:anchorId="554BC441" wp14:editId="56B4D56B">
             <wp:extent cx="142875" cy="142875"/>
             <wp:effectExtent l="0" t="0" r="9525" b="9525"/>
-            <wp:docPr id="723636343" name="Picture 1" descr="C:\Users\sixtu\AppData\Local\Temp\mso5C01.tmp"/>
+            <wp:docPr id="545030930" name="Picture 1" descr="C:\Users\sixtu\AppData\Local\Temp\msoB144.tmp"/>
             <wp:cNvGraphicFramePr>
               <a:graphicFrameLocks xmlns:a="http://schemas.openxmlformats.org/drawingml/2006/main" noChangeAspect="1"/>
             </wp:cNvGraphicFramePr>
@@ -738,7 +1060,7 @@
               <a:graphicData uri="http://schemas.openxmlformats.org/drawingml/2006/picture">
                 <pic:pic xmlns:pic="http://schemas.openxmlformats.org/drawingml/2006/picture">
                   <pic:nvPicPr>
-                    <pic:cNvPr id="1811958279" name="Picture 1811958279" descr="C:\Users\sixtu\AppData\Local\Temp\mso5C01.tmp"/>
+                    <pic:cNvPr id="1637566156" name="Picture 1637566156" descr="C:\Users\sixtu\AppData\Local\Temp\msoB144.tmp"/>
                     <pic:cNvPicPr/>
                   </pic:nvPicPr>
                   <pic:blipFill>
@@ -936,13 +1258,13 @@
     </w:lvl>
   </w:abstractNum>
   <w:abstractNum w:abstractNumId="9" w15:restartNumberingAfterBreak="0">
-    <w:nsid w:val="02407966"/>
+    <w:nsid w:val="0A965515"/>
     <w:multiLevelType w:val="hybridMultilevel"/>
-    <w:tmpl w:val="1FCAEF3C"/>
-    <w:lvl w:ilvl="0" w:tplc="2000000B">
+    <w:tmpl w:val="809C7758"/>
+    <w:lvl w:ilvl="0" w:tplc="20000009">
       <w:start w:val="1"/>
       <w:numFmt w:val="bullet"/>
-      <w:lvlText w:val=""/>
+      <w:lvlText w:val=""/>
       <w:lvlJc w:val="left"/>
       <w:pPr>
         <w:ind w:left="720" w:hanging="360"/>
@@ -1049,9 +1371,348 @@
     </w:lvl>
   </w:abstractNum>
   <w:abstractNum w:abstractNumId="10" w15:restartNumberingAfterBreak="0">
-    <w:nsid w:val="0D040965"/>
+    <w:nsid w:val="114C5658"/>
     <w:multiLevelType w:val="hybridMultilevel"/>
-    <w:tmpl w:val="03646244"/>
+    <w:tmpl w:val="3B5A5F4C"/>
+    <w:lvl w:ilvl="0" w:tplc="2000000B">
+      <w:start w:val="1"/>
+      <w:numFmt w:val="bullet"/>
+      <w:lvlText w:val=""/>
+      <w:lvlJc w:val="left"/>
+      <w:pPr>
+        <w:ind w:left="720" w:hanging="360"/>
+      </w:pPr>
+      <w:rPr>
+        <w:rFonts w:ascii="Wingdings" w:hAnsi="Wingdings" w:hint="default"/>
+      </w:rPr>
+    </w:lvl>
+    <w:lvl w:ilvl="1" w:tplc="20000003" w:tentative="1">
+      <w:start w:val="1"/>
+      <w:numFmt w:val="bullet"/>
+      <w:lvlText w:val="o"/>
+      <w:lvlJc w:val="left"/>
+      <w:pPr>
+        <w:ind w:left="1440" w:hanging="360"/>
+      </w:pPr>
+      <w:rPr>
+        <w:rFonts w:ascii="Courier New" w:hAnsi="Courier New" w:cs="Courier New" w:hint="default"/>
+      </w:rPr>
+    </w:lvl>
+    <w:lvl w:ilvl="2" w:tplc="20000005" w:tentative="1">
+      <w:start w:val="1"/>
+      <w:numFmt w:val="bullet"/>
+      <w:lvlText w:val=""/>
+      <w:lvlJc w:val="left"/>
+      <w:pPr>
+        <w:ind w:left="2160" w:hanging="360"/>
+      </w:pPr>
+      <w:rPr>
+        <w:rFonts w:ascii="Wingdings" w:hAnsi="Wingdings" w:hint="default"/>
+      </w:rPr>
+    </w:lvl>
+    <w:lvl w:ilvl="3" w:tplc="20000001" w:tentative="1">
+      <w:start w:val="1"/>
+      <w:numFmt w:val="bullet"/>
+      <w:lvlText w:val=""/>
+      <w:lvlJc w:val="left"/>
+      <w:pPr>
+        <w:ind w:left="2880" w:hanging="360"/>
+      </w:pPr>
+      <w:rPr>
+        <w:rFonts w:ascii="Symbol" w:hAnsi="Symbol" w:hint="default"/>
+      </w:rPr>
+    </w:lvl>
+    <w:lvl w:ilvl="4" w:tplc="20000003" w:tentative="1">
+      <w:start w:val="1"/>
+      <w:numFmt w:val="bullet"/>
+      <w:lvlText w:val="o"/>
+      <w:lvlJc w:val="left"/>
+      <w:pPr>
+        <w:ind w:left="3600" w:hanging="360"/>
+      </w:pPr>
+      <w:rPr>
+        <w:rFonts w:ascii="Courier New" w:hAnsi="Courier New" w:cs="Courier New" w:hint="default"/>
+      </w:rPr>
+    </w:lvl>
+    <w:lvl w:ilvl="5" w:tplc="20000005" w:tentative="1">
+      <w:start w:val="1"/>
+      <w:numFmt w:val="bullet"/>
+      <w:lvlText w:val=""/>
+      <w:lvlJc w:val="left"/>
+      <w:pPr>
+        <w:ind w:left="4320" w:hanging="360"/>
+      </w:pPr>
+      <w:rPr>
+        <w:rFonts w:ascii="Wingdings" w:hAnsi="Wingdings" w:hint="default"/>
+      </w:rPr>
+    </w:lvl>
+    <w:lvl w:ilvl="6" w:tplc="20000001" w:tentative="1">
+      <w:start w:val="1"/>
+      <w:numFmt w:val="bullet"/>
+      <w:lvlText w:val=""/>
+      <w:lvlJc w:val="left"/>
+      <w:pPr>
+        <w:ind w:left="5040" w:hanging="360"/>
+      </w:pPr>
+      <w:rPr>
+        <w:rFonts w:ascii="Symbol" w:hAnsi="Symbol" w:hint="default"/>
+      </w:rPr>
+    </w:lvl>
+    <w:lvl w:ilvl="7" w:tplc="20000003" w:tentative="1">
+      <w:start w:val="1"/>
+      <w:numFmt w:val="bullet"/>
+      <w:lvlText w:val="o"/>
+      <w:lvlJc w:val="left"/>
+      <w:pPr>
+        <w:ind w:left="5760" w:hanging="360"/>
+      </w:pPr>
+      <w:rPr>
+        <w:rFonts w:ascii="Courier New" w:hAnsi="Courier New" w:cs="Courier New" w:hint="default"/>
+      </w:rPr>
+    </w:lvl>
+    <w:lvl w:ilvl="8" w:tplc="20000005" w:tentative="1">
+      <w:start w:val="1"/>
+      <w:numFmt w:val="bullet"/>
+      <w:lvlText w:val=""/>
+      <w:lvlJc w:val="left"/>
+      <w:pPr>
+        <w:ind w:left="6480" w:hanging="360"/>
+      </w:pPr>
+      <w:rPr>
+        <w:rFonts w:ascii="Wingdings" w:hAnsi="Wingdings" w:hint="default"/>
+      </w:rPr>
+    </w:lvl>
+  </w:abstractNum>
+  <w:abstractNum w:abstractNumId="11" w15:restartNumberingAfterBreak="0">
+    <w:nsid w:val="1DCC58CF"/>
+    <w:multiLevelType w:val="hybridMultilevel"/>
+    <w:tmpl w:val="06344276"/>
+    <w:lvl w:ilvl="0" w:tplc="20000001">
+      <w:start w:val="1"/>
+      <w:numFmt w:val="bullet"/>
+      <w:lvlText w:val=""/>
+      <w:lvlJc w:val="left"/>
+      <w:pPr>
+        <w:ind w:left="720" w:hanging="360"/>
+      </w:pPr>
+      <w:rPr>
+        <w:rFonts w:ascii="Symbol" w:hAnsi="Symbol" w:hint="default"/>
+      </w:rPr>
+    </w:lvl>
+    <w:lvl w:ilvl="1" w:tplc="20000003" w:tentative="1">
+      <w:start w:val="1"/>
+      <w:numFmt w:val="bullet"/>
+      <w:lvlText w:val="o"/>
+      <w:lvlJc w:val="left"/>
+      <w:pPr>
+        <w:ind w:left="1440" w:hanging="360"/>
+      </w:pPr>
+      <w:rPr>
+        <w:rFonts w:ascii="Courier New" w:hAnsi="Courier New" w:cs="Courier New" w:hint="default"/>
+      </w:rPr>
+    </w:lvl>
+    <w:lvl w:ilvl="2" w:tplc="20000005" w:tentative="1">
+      <w:start w:val="1"/>
+      <w:numFmt w:val="bullet"/>
+      <w:lvlText w:val=""/>
+      <w:lvlJc w:val="left"/>
+      <w:pPr>
+        <w:ind w:left="2160" w:hanging="360"/>
+      </w:pPr>
+      <w:rPr>
+        <w:rFonts w:ascii="Wingdings" w:hAnsi="Wingdings" w:hint="default"/>
+      </w:rPr>
+    </w:lvl>
+    <w:lvl w:ilvl="3" w:tplc="20000001" w:tentative="1">
+      <w:start w:val="1"/>
+      <w:numFmt w:val="bullet"/>
+      <w:lvlText w:val=""/>
+      <w:lvlJc w:val="left"/>
+      <w:pPr>
+        <w:ind w:left="2880" w:hanging="360"/>
+      </w:pPr>
+      <w:rPr>
+        <w:rFonts w:ascii="Symbol" w:hAnsi="Symbol" w:hint="default"/>
+      </w:rPr>
+    </w:lvl>
+    <w:lvl w:ilvl="4" w:tplc="20000003" w:tentative="1">
+      <w:start w:val="1"/>
+      <w:numFmt w:val="bullet"/>
+      <w:lvlText w:val="o"/>
+      <w:lvlJc w:val="left"/>
+      <w:pPr>
+        <w:ind w:left="3600" w:hanging="360"/>
+      </w:pPr>
+      <w:rPr>
+        <w:rFonts w:ascii="Courier New" w:hAnsi="Courier New" w:cs="Courier New" w:hint="default"/>
+      </w:rPr>
+    </w:lvl>
+    <w:lvl w:ilvl="5" w:tplc="20000005" w:tentative="1">
+      <w:start w:val="1"/>
+      <w:numFmt w:val="bullet"/>
+      <w:lvlText w:val=""/>
+      <w:lvlJc w:val="left"/>
+      <w:pPr>
+        <w:ind w:left="4320" w:hanging="360"/>
+      </w:pPr>
+      <w:rPr>
+        <w:rFonts w:ascii="Wingdings" w:hAnsi="Wingdings" w:hint="default"/>
+      </w:rPr>
+    </w:lvl>
+    <w:lvl w:ilvl="6" w:tplc="20000001" w:tentative="1">
+      <w:start w:val="1"/>
+      <w:numFmt w:val="bullet"/>
+      <w:lvlText w:val=""/>
+      <w:lvlJc w:val="left"/>
+      <w:pPr>
+        <w:ind w:left="5040" w:hanging="360"/>
+      </w:pPr>
+      <w:rPr>
+        <w:rFonts w:ascii="Symbol" w:hAnsi="Symbol" w:hint="default"/>
+      </w:rPr>
+    </w:lvl>
+    <w:lvl w:ilvl="7" w:tplc="20000003" w:tentative="1">
+      <w:start w:val="1"/>
+      <w:numFmt w:val="bullet"/>
+      <w:lvlText w:val="o"/>
+      <w:lvlJc w:val="left"/>
+      <w:pPr>
+        <w:ind w:left="5760" w:hanging="360"/>
+      </w:pPr>
+      <w:rPr>
+        <w:rFonts w:ascii="Courier New" w:hAnsi="Courier New" w:cs="Courier New" w:hint="default"/>
+      </w:rPr>
+    </w:lvl>
+    <w:lvl w:ilvl="8" w:tplc="20000005" w:tentative="1">
+      <w:start w:val="1"/>
+      <w:numFmt w:val="bullet"/>
+      <w:lvlText w:val=""/>
+      <w:lvlJc w:val="left"/>
+      <w:pPr>
+        <w:ind w:left="6480" w:hanging="360"/>
+      </w:pPr>
+      <w:rPr>
+        <w:rFonts w:ascii="Wingdings" w:hAnsi="Wingdings" w:hint="default"/>
+      </w:rPr>
+    </w:lvl>
+  </w:abstractNum>
+  <w:abstractNum w:abstractNumId="12" w15:restartNumberingAfterBreak="0">
+    <w:nsid w:val="29154E89"/>
+    <w:multiLevelType w:val="hybridMultilevel"/>
+    <w:tmpl w:val="B3BE2586"/>
+    <w:lvl w:ilvl="0" w:tplc="20000001">
+      <w:start w:val="1"/>
+      <w:numFmt w:val="bullet"/>
+      <w:lvlText w:val=""/>
+      <w:lvlJc w:val="left"/>
+      <w:pPr>
+        <w:ind w:left="720" w:hanging="360"/>
+      </w:pPr>
+      <w:rPr>
+        <w:rFonts w:ascii="Symbol" w:hAnsi="Symbol" w:hint="default"/>
+      </w:rPr>
+    </w:lvl>
+    <w:lvl w:ilvl="1" w:tplc="20000003" w:tentative="1">
+      <w:start w:val="1"/>
+      <w:numFmt w:val="bullet"/>
+      <w:lvlText w:val="o"/>
+      <w:lvlJc w:val="left"/>
+      <w:pPr>
+        <w:ind w:left="1440" w:hanging="360"/>
+      </w:pPr>
+      <w:rPr>
+        <w:rFonts w:ascii="Courier New" w:hAnsi="Courier New" w:cs="Courier New" w:hint="default"/>
+      </w:rPr>
+    </w:lvl>
+    <w:lvl w:ilvl="2" w:tplc="20000005" w:tentative="1">
+      <w:start w:val="1"/>
+      <w:numFmt w:val="bullet"/>
+      <w:lvlText w:val=""/>
+      <w:lvlJc w:val="left"/>
+      <w:pPr>
+        <w:ind w:left="2160" w:hanging="360"/>
+      </w:pPr>
+      <w:rPr>
+        <w:rFonts w:ascii="Wingdings" w:hAnsi="Wingdings" w:hint="default"/>
+      </w:rPr>
+    </w:lvl>
+    <w:lvl w:ilvl="3" w:tplc="20000001" w:tentative="1">
+      <w:start w:val="1"/>
+      <w:numFmt w:val="bullet"/>
+      <w:lvlText w:val=""/>
+      <w:lvlJc w:val="left"/>
+      <w:pPr>
+        <w:ind w:left="2880" w:hanging="360"/>
+      </w:pPr>
+      <w:rPr>
+        <w:rFonts w:ascii="Symbol" w:hAnsi="Symbol" w:hint="default"/>
+      </w:rPr>
+    </w:lvl>
+    <w:lvl w:ilvl="4" w:tplc="20000003" w:tentative="1">
+      <w:start w:val="1"/>
+      <w:numFmt w:val="bullet"/>
+      <w:lvlText w:val="o"/>
+      <w:lvlJc w:val="left"/>
+      <w:pPr>
+        <w:ind w:left="3600" w:hanging="360"/>
+      </w:pPr>
+      <w:rPr>
+        <w:rFonts w:ascii="Courier New" w:hAnsi="Courier New" w:cs="Courier New" w:hint="default"/>
+      </w:rPr>
+    </w:lvl>
+    <w:lvl w:ilvl="5" w:tplc="20000005" w:tentative="1">
+      <w:start w:val="1"/>
+      <w:numFmt w:val="bullet"/>
+      <w:lvlText w:val=""/>
+      <w:lvlJc w:val="left"/>
+      <w:pPr>
+        <w:ind w:left="4320" w:hanging="360"/>
+      </w:pPr>
+      <w:rPr>
+        <w:rFonts w:ascii="Wingdings" w:hAnsi="Wingdings" w:hint="default"/>
+      </w:rPr>
+    </w:lvl>
+    <w:lvl w:ilvl="6" w:tplc="20000001" w:tentative="1">
+      <w:start w:val="1"/>
+      <w:numFmt w:val="bullet"/>
+      <w:lvlText w:val=""/>
+      <w:lvlJc w:val="left"/>
+      <w:pPr>
+        <w:ind w:left="5040" w:hanging="360"/>
+      </w:pPr>
+      <w:rPr>
+        <w:rFonts w:ascii="Symbol" w:hAnsi="Symbol" w:hint="default"/>
+      </w:rPr>
+    </w:lvl>
+    <w:lvl w:ilvl="7" w:tplc="20000003" w:tentative="1">
+      <w:start w:val="1"/>
+      <w:numFmt w:val="bullet"/>
+      <w:lvlText w:val="o"/>
+      <w:lvlJc w:val="left"/>
+      <w:pPr>
+        <w:ind w:left="5760" w:hanging="360"/>
+      </w:pPr>
+      <w:rPr>
+        <w:rFonts w:ascii="Courier New" w:hAnsi="Courier New" w:cs="Courier New" w:hint="default"/>
+      </w:rPr>
+    </w:lvl>
+    <w:lvl w:ilvl="8" w:tplc="20000005" w:tentative="1">
+      <w:start w:val="1"/>
+      <w:numFmt w:val="bullet"/>
+      <w:lvlText w:val=""/>
+      <w:lvlJc w:val="left"/>
+      <w:pPr>
+        <w:ind w:left="6480" w:hanging="360"/>
+      </w:pPr>
+      <w:rPr>
+        <w:rFonts w:ascii="Wingdings" w:hAnsi="Wingdings" w:hint="default"/>
+      </w:rPr>
+    </w:lvl>
+  </w:abstractNum>
+  <w:abstractNum w:abstractNumId="13" w15:restartNumberingAfterBreak="0">
+    <w:nsid w:val="358160B2"/>
+    <w:multiLevelType w:val="hybridMultilevel"/>
+    <w:tmpl w:val="CE60C5D8"/>
     <w:lvl w:ilvl="0" w:tplc="20000007">
       <w:start w:val="1"/>
       <w:numFmt w:val="bullet"/>
@@ -1162,20 +1823,21 @@
       </w:rPr>
     </w:lvl>
   </w:abstractNum>
-  <w:abstractNum w:abstractNumId="11" w15:restartNumberingAfterBreak="0">
-    <w:nsid w:val="1A3359BC"/>
+  <w:abstractNum w:abstractNumId="14" w15:restartNumberingAfterBreak="0">
+    <w:nsid w:val="371E4832"/>
     <w:multiLevelType w:val="hybridMultilevel"/>
-    <w:tmpl w:val="8334D7A6"/>
-    <w:lvl w:ilvl="0" w:tplc="2000000B">
+    <w:tmpl w:val="053AE462"/>
+    <w:lvl w:ilvl="0" w:tplc="20000007">
       <w:start w:val="1"/>
       <w:numFmt w:val="bullet"/>
-      <w:lvlText w:val=""/>
+      <w:lvlText w:val=""/>
+      <w:lvlPicBulletId w:val="0"/>
       <w:lvlJc w:val="left"/>
       <w:pPr>
         <w:ind w:left="720" w:hanging="360"/>
       </w:pPr>
       <w:rPr>
-        <w:rFonts w:ascii="Wingdings" w:hAnsi="Wingdings" w:hint="default"/>
+        <w:rFonts w:ascii="Symbol" w:hAnsi="Symbol" w:hint="default"/>
       </w:rPr>
     </w:lvl>
     <w:lvl w:ilvl="1" w:tplc="20000003" w:tentative="1">
@@ -1275,14 +1937,15 @@
       </w:rPr>
     </w:lvl>
   </w:abstractNum>
-  <w:abstractNum w:abstractNumId="12" w15:restartNumberingAfterBreak="0">
-    <w:nsid w:val="37114740"/>
+  <w:abstractNum w:abstractNumId="15" w15:restartNumberingAfterBreak="0">
+    <w:nsid w:val="4B18185F"/>
     <w:multiLevelType w:val="hybridMultilevel"/>
-    <w:tmpl w:val="49EE8000"/>
-    <w:lvl w:ilvl="0" w:tplc="20000001">
+    <w:tmpl w:val="672EAE26"/>
+    <w:lvl w:ilvl="0" w:tplc="20000007">
       <w:start w:val="1"/>
       <w:numFmt w:val="bullet"/>
       <w:lvlText w:val=""/>
+      <w:lvlPicBulletId w:val="0"/>
       <w:lvlJc w:val="left"/>
       <w:pPr>
         <w:ind w:left="720" w:hanging="360"/>
@@ -1388,20 +2051,21 @@
       </w:rPr>
     </w:lvl>
   </w:abstractNum>
-  <w:abstractNum w:abstractNumId="13" w15:restartNumberingAfterBreak="0">
-    <w:nsid w:val="382802C5"/>
+  <w:abstractNum w:abstractNumId="16" w15:restartNumberingAfterBreak="0">
+    <w:nsid w:val="4E6A0D35"/>
     <w:multiLevelType w:val="hybridMultilevel"/>
-    <w:tmpl w:val="D68E90C0"/>
-    <w:lvl w:ilvl="0" w:tplc="2000000B">
+    <w:tmpl w:val="84E272EC"/>
+    <w:lvl w:ilvl="0" w:tplc="20000007">
       <w:start w:val="1"/>
       <w:numFmt w:val="bullet"/>
-      <w:lvlText w:val=""/>
+      <w:lvlText w:val=""/>
+      <w:lvlPicBulletId w:val="0"/>
       <w:lvlJc w:val="left"/>
       <w:pPr>
         <w:ind w:left="720" w:hanging="360"/>
       </w:pPr>
       <w:rPr>
-        <w:rFonts w:ascii="Wingdings" w:hAnsi="Wingdings" w:hint="default"/>
+        <w:rFonts w:ascii="Symbol" w:hAnsi="Symbol" w:hint="default"/>
       </w:rPr>
     </w:lvl>
     <w:lvl w:ilvl="1" w:tplc="20000003" w:tentative="1">
@@ -1501,14 +2165,15 @@
       </w:rPr>
     </w:lvl>
   </w:abstractNum>
-  <w:abstractNum w:abstractNumId="14" w15:restartNumberingAfterBreak="0">
-    <w:nsid w:val="4CBD251F"/>
+  <w:abstractNum w:abstractNumId="17" w15:restartNumberingAfterBreak="0">
+    <w:nsid w:val="638C2FF4"/>
     <w:multiLevelType w:val="hybridMultilevel"/>
-    <w:tmpl w:val="902ED682"/>
-    <w:lvl w:ilvl="0" w:tplc="20000001">
+    <w:tmpl w:val="46988372"/>
+    <w:lvl w:ilvl="0" w:tplc="20000007">
       <w:start w:val="1"/>
       <w:numFmt w:val="bullet"/>
       <w:lvlText w:val=""/>
+      <w:lvlPicBulletId w:val="0"/>
       <w:lvlJc w:val="left"/>
       <w:pPr>
         <w:ind w:left="720" w:hanging="360"/>
@@ -1614,14 +2279,129 @@
       </w:rPr>
     </w:lvl>
   </w:abstractNum>
-  <w:abstractNum w:abstractNumId="15" w15:restartNumberingAfterBreak="0">
-    <w:nsid w:val="7A073041"/>
+  <w:abstractNum w:abstractNumId="18" w15:restartNumberingAfterBreak="0">
+    <w:nsid w:val="668C4994"/>
     <w:multiLevelType w:val="hybridMultilevel"/>
-    <w:tmpl w:val="0A3CFEC4"/>
-    <w:lvl w:ilvl="0" w:tplc="20000001">
+    <w:tmpl w:val="04105254"/>
+    <w:lvl w:ilvl="0" w:tplc="20000007">
       <w:start w:val="1"/>
       <w:numFmt w:val="bullet"/>
       <w:lvlText w:val=""/>
+      <w:lvlPicBulletId w:val="0"/>
+      <w:lvlJc w:val="left"/>
+      <w:pPr>
+        <w:ind w:left="720" w:hanging="360"/>
+      </w:pPr>
+      <w:rPr>
+        <w:rFonts w:ascii="Symbol" w:hAnsi="Symbol" w:hint="default"/>
+      </w:rPr>
+    </w:lvl>
+    <w:lvl w:ilvl="1" w:tplc="20000003" w:tentative="1">
+      <w:start w:val="1"/>
+      <w:numFmt w:val="bullet"/>
+      <w:lvlText w:val="o"/>
+      <w:lvlJc w:val="left"/>
+      <w:pPr>
+        <w:ind w:left="1440" w:hanging="360"/>
+      </w:pPr>
+      <w:rPr>
+        <w:rFonts w:ascii="Courier New" w:hAnsi="Courier New" w:cs="Courier New" w:hint="default"/>
+      </w:rPr>
+    </w:lvl>
+    <w:lvl w:ilvl="2" w:tplc="20000005" w:tentative="1">
+      <w:start w:val="1"/>
+      <w:numFmt w:val="bullet"/>
+      <w:lvlText w:val=""/>
+      <w:lvlJc w:val="left"/>
+      <w:pPr>
+        <w:ind w:left="2160" w:hanging="360"/>
+      </w:pPr>
+      <w:rPr>
+        <w:rFonts w:ascii="Wingdings" w:hAnsi="Wingdings" w:hint="default"/>
+      </w:rPr>
+    </w:lvl>
+    <w:lvl w:ilvl="3" w:tplc="20000001" w:tentative="1">
+      <w:start w:val="1"/>
+      <w:numFmt w:val="bullet"/>
+      <w:lvlText w:val=""/>
+      <w:lvlJc w:val="left"/>
+      <w:pPr>
+        <w:ind w:left="2880" w:hanging="360"/>
+      </w:pPr>
+      <w:rPr>
+        <w:rFonts w:ascii="Symbol" w:hAnsi="Symbol" w:hint="default"/>
+      </w:rPr>
+    </w:lvl>
+    <w:lvl w:ilvl="4" w:tplc="20000003" w:tentative="1">
+      <w:start w:val="1"/>
+      <w:numFmt w:val="bullet"/>
+      <w:lvlText w:val="o"/>
+      <w:lvlJc w:val="left"/>
+      <w:pPr>
+        <w:ind w:left="3600" w:hanging="360"/>
+      </w:pPr>
+      <w:rPr>
+        <w:rFonts w:ascii="Courier New" w:hAnsi="Courier New" w:cs="Courier New" w:hint="default"/>
+      </w:rPr>
+    </w:lvl>
+    <w:lvl w:ilvl="5" w:tplc="20000005" w:tentative="1">
+      <w:start w:val="1"/>
+      <w:numFmt w:val="bullet"/>
+      <w:lvlText w:val=""/>
+      <w:lvlJc w:val="left"/>
+      <w:pPr>
+        <w:ind w:left="4320" w:hanging="360"/>
+      </w:pPr>
+      <w:rPr>
+        <w:rFonts w:ascii="Wingdings" w:hAnsi="Wingdings" w:hint="default"/>
+      </w:rPr>
+    </w:lvl>
+    <w:lvl w:ilvl="6" w:tplc="20000001" w:tentative="1">
+      <w:start w:val="1"/>
+      <w:numFmt w:val="bullet"/>
+      <w:lvlText w:val=""/>
+      <w:lvlJc w:val="left"/>
+      <w:pPr>
+        <w:ind w:left="5040" w:hanging="360"/>
+      </w:pPr>
+      <w:rPr>
+        <w:rFonts w:ascii="Symbol" w:hAnsi="Symbol" w:hint="default"/>
+      </w:rPr>
+    </w:lvl>
+    <w:lvl w:ilvl="7" w:tplc="20000003" w:tentative="1">
+      <w:start w:val="1"/>
+      <w:numFmt w:val="bullet"/>
+      <w:lvlText w:val="o"/>
+      <w:lvlJc w:val="left"/>
+      <w:pPr>
+        <w:ind w:left="5760" w:hanging="360"/>
+      </w:pPr>
+      <w:rPr>
+        <w:rFonts w:ascii="Courier New" w:hAnsi="Courier New" w:cs="Courier New" w:hint="default"/>
+      </w:rPr>
+    </w:lvl>
+    <w:lvl w:ilvl="8" w:tplc="20000005" w:tentative="1">
+      <w:start w:val="1"/>
+      <w:numFmt w:val="bullet"/>
+      <w:lvlText w:val=""/>
+      <w:lvlJc w:val="left"/>
+      <w:pPr>
+        <w:ind w:left="6480" w:hanging="360"/>
+      </w:pPr>
+      <w:rPr>
+        <w:rFonts w:ascii="Wingdings" w:hAnsi="Wingdings" w:hint="default"/>
+      </w:rPr>
+    </w:lvl>
+  </w:abstractNum>
+  <w:abstractNum w:abstractNumId="19" w15:restartNumberingAfterBreak="0">
+    <w:nsid w:val="7DEB676E"/>
+    <w:multiLevelType w:val="hybridMultilevel"/>
+    <w:tmpl w:val="B7920B82"/>
+    <w:lvl w:ilvl="0" w:tplc="20000007">
+      <w:start w:val="1"/>
+      <w:numFmt w:val="bullet"/>
+      <w:lvlText w:val=""/>
+      <w:lvlPicBulletId w:val="0"/>
       <w:lvlJc w:val="left"/>
       <w:pPr>
         <w:ind w:left="720" w:hanging="360"/>
@@ -1754,26 +2534,38 @@
   <w:num w:numId="9" w16cid:durableId="1711878949">
     <w:abstractNumId w:val="0"/>
   </w:num>
-  <w:num w:numId="10" w16cid:durableId="349573056">
+  <w:num w:numId="10" w16cid:durableId="255217720">
+    <w:abstractNumId w:val="12"/>
+  </w:num>
+  <w:num w:numId="11" w16cid:durableId="378280773">
+    <w:abstractNumId w:val="17"/>
+  </w:num>
+  <w:num w:numId="12" w16cid:durableId="1642340767">
+    <w:abstractNumId w:val="9"/>
+  </w:num>
+  <w:num w:numId="13" w16cid:durableId="1373337654">
+    <w:abstractNumId w:val="10"/>
+  </w:num>
+  <w:num w:numId="14" w16cid:durableId="335425563">
+    <w:abstractNumId w:val="13"/>
+  </w:num>
+  <w:num w:numId="15" w16cid:durableId="1623608089">
+    <w:abstractNumId w:val="14"/>
+  </w:num>
+  <w:num w:numId="16" w16cid:durableId="1315570496">
     <w:abstractNumId w:val="15"/>
   </w:num>
-  <w:num w:numId="11" w16cid:durableId="1152796350">
-    <w:abstractNumId w:val="13"/>
+  <w:num w:numId="17" w16cid:durableId="511262659">
+    <w:abstractNumId w:val="16"/>
   </w:num>
-  <w:num w:numId="12" w16cid:durableId="1312710198">
-    <w:abstractNumId w:val="9"/>
+  <w:num w:numId="18" w16cid:durableId="63377724">
+    <w:abstractNumId w:val="18"/>
   </w:num>
-  <w:num w:numId="13" w16cid:durableId="1251305606">
-    <w:abstractNumId w:val="12"/>
+  <w:num w:numId="19" w16cid:durableId="427891189">
+    <w:abstractNumId w:val="19"/>
   </w:num>
-  <w:num w:numId="14" w16cid:durableId="90516160">
-    <w:abstractNumId w:val="14"/>
-  </w:num>
-  <w:num w:numId="15" w16cid:durableId="1861822426">
+  <w:num w:numId="20" w16cid:durableId="2066249559">
     <w:abstractNumId w:val="11"/>
-  </w:num>
-  <w:num w:numId="16" w16cid:durableId="1627931795">
-    <w:abstractNumId w:val="10"/>
   </w:num>
 </w:numbering>
 </file>
@@ -2381,7 +3173,6 @@
   <w:style w:type="character" w:default="1" w:styleId="DefaultParagraphFont">
     <w:name w:val="Default Paragraph Font"/>
     <w:uiPriority w:val="1"/>
-    <w:semiHidden/>
     <w:unhideWhenUsed/>
   </w:style>
   <w:style w:type="table" w:default="1" w:styleId="TableNormal">

</xml_diff>

<commit_message>
updated many files and pages
</commit_message>
<xml_diff>
--- a/public/certificates/Sixtus_Aondoakaa_Resume.docx
+++ b/public/certificates/Sixtus_Aondoakaa_Resume.docx
@@ -104,26 +104,8 @@
             <w14:round/>
           </w14:textOutline>
         </w:rPr>
-        <w:t>linkedin.com/in/</w:t>
+        <w:t>linkedin.com/in/sixtusushrey</w:t>
       </w:r>
-      <w:proofErr w:type="spellStart"/>
-      <w:r>
-        <w:rPr>
-          <w:color w:val="4F81BD" w:themeColor="accent1"/>
-          <w14:shadow w14:blurRad="38100" w14:dist="25400" w14:dir="5400000" w14:sx="100000" w14:sy="100000" w14:kx="0" w14:ky="0" w14:algn="ctr">
-            <w14:srgbClr w14:val="6E747A">
-              <w14:alpha w14:val="57000"/>
-            </w14:srgbClr>
-          </w14:shadow>
-          <w14:textOutline w14:w="0" w14:cap="flat" w14:cmpd="sng" w14:algn="ctr">
-            <w14:noFill/>
-            <w14:prstDash w14:val="solid"/>
-            <w14:round/>
-          </w14:textOutline>
-        </w:rPr>
-        <w:t>sixtusushrey</w:t>
-      </w:r>
-      <w:proofErr w:type="spellEnd"/>
     </w:p>
     <w:p>
       <w:pPr>
@@ -260,6 +242,7 @@
       <w:pPr>
         <w:pStyle w:val="Heading3"/>
       </w:pPr>
+      <w:bookmarkStart w:id="0" w:name="_Hlk194483047"/>
       <w:r>
         <w:t>Tech Educator | Software Engineer</w:t>
       </w:r>
@@ -305,6 +288,7 @@
         <w:t>JavaScript, React, Node.js, TypeScript, and more. Engaging with the community through live Q&amp;A sessions, code reviews, and collaboration on open-source projects.</w:t>
       </w:r>
     </w:p>
+    <w:bookmarkEnd w:id="0"/>
     <w:p>
       <w:pPr>
         <w:pStyle w:val="Heading3"/>
@@ -339,7 +323,10 @@
         </mc:AlternateContent>
       </w:r>
       <w:r>
-        <w:t xml:space="preserve"> March 2023 – November 2024</w:t>
+        <w:t xml:space="preserve"> March 2023 – </w:t>
+      </w:r>
+      <w:r>
+        <w:t>Present</w:t>
       </w:r>
     </w:p>
     <w:p>
@@ -532,15 +519,7 @@
         <w:pStyle w:val="Heading3"/>
       </w:pPr>
       <w:r>
-        <w:t xml:space="preserve">Administrative Assistant | </w:t>
-      </w:r>
-      <w:proofErr w:type="spellStart"/>
-      <w:r>
-        <w:t>Kropmann</w:t>
-      </w:r>
-      <w:proofErr w:type="spellEnd"/>
-      <w:r>
-        <w:t xml:space="preserve"> Communications Limited</w:t>
+        <w:t>Administrative Assistant | Kropmann Communications Limited</w:t>
       </w:r>
     </w:p>
     <w:p>
@@ -570,6 +549,7 @@
       <w:pPr>
         <w:pStyle w:val="Heading2"/>
       </w:pPr>
+      <w:bookmarkStart w:id="1" w:name="_Hlk194482625"/>
       <w:r>
         <w:t>EDUCATION</w:t>
       </w:r>
@@ -591,7 +571,13 @@
         </w:numPr>
       </w:pPr>
       <w:r>
-        <w:t xml:space="preserve">Advanced Diploma in Software Engineering (Sept 2023 - Sept 2024, </w:t>
+        <w:t>Advanced Diploma in Software Engineering (Sept 202</w:t>
+      </w:r>
+      <w:r>
+        <w:t>2</w:t>
+      </w:r>
+      <w:r>
+        <w:t xml:space="preserve"> - Sept 2024, </w:t>
       </w:r>
       <w:r>
         <w:t xml:space="preserve">Graduated - </w:t>
@@ -653,23 +639,7 @@
         </w:numPr>
       </w:pPr>
       <w:r>
-        <w:t>Relevant Coursework: Docker, Kubernetes, Google Cloud Platform, Agile Project Management, CI/CD Pipelines, Microservices, Infrastructure as Code (</w:t>
-      </w:r>
-      <w:proofErr w:type="spellStart"/>
-      <w:r>
-        <w:t>IaC</w:t>
-      </w:r>
-      <w:proofErr w:type="spellEnd"/>
-      <w:r>
-        <w:t xml:space="preserve">), and </w:t>
-      </w:r>
-      <w:proofErr w:type="spellStart"/>
-      <w:r>
-        <w:t>DevSecOps</w:t>
-      </w:r>
-      <w:proofErr w:type="spellEnd"/>
-      <w:r>
-        <w:t>.</w:t>
+        <w:t>Relevant Coursework: Docker, Kubernetes, Google Cloud Platform, Agile Project Management, CI/CD Pipelines, Microservices, Infrastructure as Code (IaC), and DevSecOps.</w:t>
       </w:r>
     </w:p>
     <w:p>
@@ -772,21 +742,7 @@
         <w:rPr>
           <w:lang w:val="en-NG"/>
         </w:rPr>
-        <w:t>Specialized in Sciences - Computer Science, Physical Health Education</w:t>
-      </w:r>
-      <w:proofErr w:type="gramStart"/>
-      <w:r>
-        <w:rPr>
-          <w:lang w:val="en-NG"/>
-        </w:rPr>
-        <w:t>, ,</w:t>
-      </w:r>
-      <w:proofErr w:type="gramEnd"/>
-      <w:r>
-        <w:rPr>
-          <w:lang w:val="en-NG"/>
-        </w:rPr>
-        <w:t xml:space="preserve"> Quantitative Reasoning, Verbal Reasoning and more</w:t>
+        <w:t>Specialized in Sciences - Computer Science, Physical Health Education, , Quantitative Reasoning, Verbal Reasoning and more</w:t>
       </w:r>
       <w:r>
         <w:t xml:space="preserve"> (2000 – 2009, Graduated - Certified)</w:t>
@@ -816,15 +772,7 @@
         </w:numPr>
       </w:pPr>
       <w:r>
-        <w:t xml:space="preserve">Web Developer – </w:t>
-      </w:r>
-      <w:proofErr w:type="spellStart"/>
-      <w:r>
-        <w:t>FreeCodeCamp</w:t>
-      </w:r>
-      <w:proofErr w:type="spellEnd"/>
-      <w:r>
-        <w:t xml:space="preserve"> (2022)</w:t>
+        <w:t>Web Developer – FreeCodeCamp (2022)</w:t>
       </w:r>
     </w:p>
     <w:p>
@@ -922,17 +870,8 @@
           <w:b/>
           <w:bCs/>
         </w:rPr>
-        <w:t xml:space="preserve">Frank Ignatius </w:t>
+        <w:t>Frank Ignatius Kpile</w:t>
       </w:r>
-      <w:proofErr w:type="spellStart"/>
-      <w:r>
-        <w:rPr>
-          <w:b/>
-          <w:bCs/>
-        </w:rPr>
-        <w:t>Kpile</w:t>
-      </w:r>
-      <w:proofErr w:type="spellEnd"/>
       <w:r>
         <w:t xml:space="preserve"> </w:t>
       </w:r>
@@ -973,33 +912,16 @@
           <w:b/>
           <w:bCs/>
         </w:rPr>
-        <w:t xml:space="preserve">Christopher </w:t>
+        <w:t>Christopher Kpile</w:t>
       </w:r>
-      <w:proofErr w:type="spellStart"/>
       <w:r>
-        <w:rPr>
-          <w:b/>
-          <w:bCs/>
-        </w:rPr>
-        <w:t>Kpile</w:t>
-      </w:r>
-      <w:proofErr w:type="spellEnd"/>
-      <w:r>
-        <w:t xml:space="preserve"> | Facility Manager | </w:t>
-      </w:r>
-      <w:proofErr w:type="spellStart"/>
-      <w:r>
-        <w:t>O</w:t>
+        <w:t xml:space="preserve"> | Facility Manager | O</w:t>
       </w:r>
       <w:r>
         <w:t>yin</w:t>
       </w:r>
       <w:r>
-        <w:t>be</w:t>
-      </w:r>
-      <w:proofErr w:type="spellEnd"/>
-      <w:r>
-        <w:t xml:space="preserve"> Solomon’s Properties Limited</w:t>
+        <w:t>be Solomon’s Properties Limited</w:t>
       </w:r>
     </w:p>
     <w:p>
@@ -1015,6 +937,7 @@
         <w:t>+234 905 118 9129</w:t>
       </w:r>
     </w:p>
+    <w:bookmarkEnd w:id="1"/>
     <w:p>
       <w:pPr>
         <w:spacing w:line="240" w:lineRule="auto"/>
@@ -1037,7 +960,7 @@
     <mc:AlternateContent>
       <mc:Choice Requires="v">
         <w:pict>
-          <v:shapetype w14:anchorId="7A8D0554" id="_x0000_t75" coordsize="21600,21600" o:spt="75" o:preferrelative="t" path="m@4@5l@4@11@9@11@9@5xe" filled="f" stroked="f">
+          <v:shapetype w14:anchorId="627608CF" id="_x0000_t75" coordsize="21600,21600" o:spt="75" o:preferrelative="t" path="m@4@5l@4@11@9@11@9@5xe" filled="f" stroked="f">
             <v:stroke joinstyle="miter"/>
             <v:formulas>
               <v:f eqn="if lineDrawn pixelLineWidth 0"/>
@@ -1063,10 +986,10 @@
       </mc:Choice>
       <mc:Fallback>
         <w:drawing>
-          <wp:inline distT="0" distB="0" distL="0" distR="0" wp14:anchorId="0347A33D" wp14:editId="6E4E1A3F">
+          <wp:inline distT="0" distB="0" distL="0" distR="0" wp14:anchorId="5B829B0C" wp14:editId="3C82FE57">
             <wp:extent cx="142875" cy="142875"/>
             <wp:effectExtent l="0" t="0" r="9525" b="9525"/>
-            <wp:docPr id="1947751210" name="Picture 1" descr="C:\Users\sixtu\AppData\Local\Temp\msoB144.tmp"/>
+            <wp:docPr id="36566290" name="Picture 1" descr="C:\Users\sixtu\AppData\Local\Temp\msoB144.tmp"/>
             <wp:cNvGraphicFramePr>
               <a:graphicFrameLocks xmlns:a="http://schemas.openxmlformats.org/drawingml/2006/main" noChangeAspect="1"/>
             </wp:cNvGraphicFramePr>
@@ -3187,6 +3110,7 @@
   <w:style w:type="character" w:default="1" w:styleId="DefaultParagraphFont">
     <w:name w:val="Default Paragraph Font"/>
     <w:uiPriority w:val="1"/>
+    <w:semiHidden/>
     <w:unhideWhenUsed/>
   </w:style>
   <w:style w:type="table" w:default="1" w:styleId="TableNormal">

</xml_diff>